<commit_message>
added description to Lastenheft, created Architektur-document
</commit_message>
<xml_diff>
--- a/Lastenheft.docx
+++ b/Lastenheft.docx
@@ -61,12 +61,82 @@
           <w:r>
             <w:fldChar w:fldCharType="separate"/>
           </w:r>
-          <w:hyperlink w:anchor="_Toc477027742" w:history="1">
+          <w:hyperlink w:anchor="_Toc477104330" w:history="1">
             <w:r>
               <w:rPr>
                 <w:rStyle w:val="Hyperlink"/>
                 <w:noProof/>
               </w:rPr>
+              <w:t>Beschreibung</w:t>
+            </w:r>
+            <w:r>
+              <w:rPr>
+                <w:noProof/>
+                <w:webHidden/>
+              </w:rPr>
+              <w:tab/>
+            </w:r>
+            <w:r>
+              <w:rPr>
+                <w:noProof/>
+                <w:webHidden/>
+              </w:rPr>
+              <w:fldChar w:fldCharType="begin"/>
+            </w:r>
+            <w:r>
+              <w:rPr>
+                <w:noProof/>
+                <w:webHidden/>
+              </w:rPr>
+              <w:instrText xml:space="preserve"> PAGEREF _Toc477104330 \h </w:instrText>
+            </w:r>
+            <w:r>
+              <w:rPr>
+                <w:noProof/>
+                <w:webHidden/>
+              </w:rPr>
+            </w:r>
+            <w:r>
+              <w:rPr>
+                <w:noProof/>
+                <w:webHidden/>
+              </w:rPr>
+              <w:fldChar w:fldCharType="separate"/>
+            </w:r>
+            <w:r>
+              <w:rPr>
+                <w:noProof/>
+                <w:webHidden/>
+              </w:rPr>
+              <w:t>1</w:t>
+            </w:r>
+            <w:r>
+              <w:rPr>
+                <w:noProof/>
+                <w:webHidden/>
+              </w:rPr>
+              <w:fldChar w:fldCharType="end"/>
+            </w:r>
+          </w:hyperlink>
+        </w:p>
+        <w:p>
+          <w:pPr>
+            <w:pStyle w:val="Verzeichnis1"/>
+            <w:tabs>
+              <w:tab w:val="right" w:leader="dot" w:pos="9062"/>
+            </w:tabs>
+            <w:rPr>
+              <w:rFonts w:eastAsiaTheme="minorEastAsia"/>
+              <w:noProof/>
+              <w:lang w:eastAsia="de-DE"/>
+            </w:rPr>
+          </w:pPr>
+          <w:hyperlink w:anchor="_Toc477104331" w:history="1">
+            <w:r>
+              <w:rPr>
+                <w:rStyle w:val="Hyperlink"/>
+                <w:noProof/>
+              </w:rPr>
               <w:t>Anforderungen</w:t>
             </w:r>
             <w:r>
@@ -88,7 +158,7 @@
                 <w:noProof/>
                 <w:webHidden/>
               </w:rPr>
-              <w:instrText xml:space="preserve"> PAGEREF _Toc477027742 \h </w:instrText>
+              <w:instrText xml:space="preserve"> PAGEREF _Toc477104331 \h </w:instrText>
             </w:r>
             <w:r>
               <w:rPr>
@@ -131,7 +201,7 @@
               <w:lang w:eastAsia="de-DE"/>
             </w:rPr>
           </w:pPr>
-          <w:hyperlink w:anchor="_Toc477027743" w:history="1">
+          <w:hyperlink w:anchor="_Toc477104332" w:history="1">
             <w:r>
               <w:rPr>
                 <w:rStyle w:val="Hyperlink"/>
@@ -158,7 +228,7 @@
                 <w:noProof/>
                 <w:webHidden/>
               </w:rPr>
-              <w:instrText xml:space="preserve"> PAGEREF _Toc477027743 \h </w:instrText>
+              <w:instrText xml:space="preserve"> PAGEREF _Toc477104332 \h </w:instrText>
             </w:r>
             <w:r>
               <w:rPr>
@@ -201,7 +271,7 @@
               <w:lang w:eastAsia="de-DE"/>
             </w:rPr>
           </w:pPr>
-          <w:hyperlink w:anchor="_Toc477027744" w:history="1">
+          <w:hyperlink w:anchor="_Toc477104333" w:history="1">
             <w:r>
               <w:rPr>
                 <w:rStyle w:val="Hyperlink"/>
@@ -228,7 +298,7 @@
                 <w:noProof/>
                 <w:webHidden/>
               </w:rPr>
-              <w:instrText xml:space="preserve"> PAGEREF _Toc477027744 \h </w:instrText>
+              <w:instrText xml:space="preserve"> PAGEREF _Toc477104333 \h </w:instrText>
             </w:r>
             <w:r>
               <w:rPr>
@@ -248,7 +318,7 @@
                 <w:noProof/>
                 <w:webHidden/>
               </w:rPr>
-              <w:t>1</w:t>
+              <w:t>2</w:t>
             </w:r>
             <w:r>
               <w:rPr>
@@ -271,7 +341,7 @@
               <w:lang w:eastAsia="de-DE"/>
             </w:rPr>
           </w:pPr>
-          <w:hyperlink w:anchor="_Toc477027745" w:history="1">
+          <w:hyperlink w:anchor="_Toc477104334" w:history="1">
             <w:r>
               <w:rPr>
                 <w:rStyle w:val="Hyperlink"/>
@@ -298,7 +368,7 @@
                 <w:noProof/>
                 <w:webHidden/>
               </w:rPr>
-              <w:instrText xml:space="preserve"> PAGEREF _Toc477027745 \h </w:instrText>
+              <w:instrText xml:space="preserve"> PAGEREF _Toc477104334 \h </w:instrText>
             </w:r>
             <w:r>
               <w:rPr>
@@ -318,7 +388,7 @@
                 <w:noProof/>
                 <w:webHidden/>
               </w:rPr>
-              <w:t>1</w:t>
+              <w:t>2</w:t>
             </w:r>
             <w:r>
               <w:rPr>
@@ -341,7 +411,7 @@
               <w:lang w:eastAsia="de-DE"/>
             </w:rPr>
           </w:pPr>
-          <w:hyperlink w:anchor="_Toc477027746" w:history="1">
+          <w:hyperlink w:anchor="_Toc477104335" w:history="1">
             <w:r>
               <w:rPr>
                 <w:rStyle w:val="Hyperlink"/>
@@ -368,7 +438,7 @@
                 <w:noProof/>
                 <w:webHidden/>
               </w:rPr>
-              <w:instrText xml:space="preserve"> PAGEREF _Toc477027746 \h </w:instrText>
+              <w:instrText xml:space="preserve"> PAGEREF _Toc477104335 \h </w:instrText>
             </w:r>
             <w:r>
               <w:rPr>
@@ -388,7 +458,7 @@
                 <w:noProof/>
                 <w:webHidden/>
               </w:rPr>
-              <w:t>1</w:t>
+              <w:t>2</w:t>
             </w:r>
             <w:r>
               <w:rPr>
@@ -411,7 +481,7 @@
               <w:lang w:eastAsia="de-DE"/>
             </w:rPr>
           </w:pPr>
-          <w:hyperlink w:anchor="_Toc477027747" w:history="1">
+          <w:hyperlink w:anchor="_Toc477104336" w:history="1">
             <w:r>
               <w:rPr>
                 <w:rStyle w:val="Hyperlink"/>
@@ -438,7 +508,7 @@
                 <w:noProof/>
                 <w:webHidden/>
               </w:rPr>
-              <w:instrText xml:space="preserve"> PAGEREF _Toc477027747 \h </w:instrText>
+              <w:instrText xml:space="preserve"> PAGEREF _Toc477104336 \h </w:instrText>
             </w:r>
             <w:r>
               <w:rPr>
@@ -476,10 +546,12 @@
               <w:tab w:val="right" w:leader="dot" w:pos="9062"/>
             </w:tabs>
             <w:rPr>
+              <w:rFonts w:eastAsiaTheme="minorEastAsia"/>
               <w:noProof/>
+              <w:lang w:eastAsia="de-DE"/>
             </w:rPr>
           </w:pPr>
-          <w:hyperlink w:anchor="_Toc477027748" w:history="1">
+          <w:hyperlink w:anchor="_Toc477104337" w:history="1">
             <w:r>
               <w:rPr>
                 <w:rStyle w:val="Hyperlink"/>
@@ -506,7 +578,7 @@
                 <w:noProof/>
                 <w:webHidden/>
               </w:rPr>
-              <w:instrText xml:space="preserve"> PAGEREF _Toc477027748 \h </w:instrText>
+              <w:instrText xml:space="preserve"> PAGEREF _Toc477104337 \h </w:instrText>
             </w:r>
             <w:r>
               <w:rPr>
@@ -544,10 +616,12 @@
               <w:tab w:val="right" w:leader="dot" w:pos="9062"/>
             </w:tabs>
             <w:rPr>
+              <w:rFonts w:eastAsiaTheme="minorEastAsia"/>
               <w:noProof/>
+              <w:lang w:eastAsia="de-DE"/>
             </w:rPr>
           </w:pPr>
-          <w:hyperlink w:anchor="_Toc477027749" w:history="1">
+          <w:hyperlink w:anchor="_Toc477104338" w:history="1">
             <w:r>
               <w:rPr>
                 <w:rStyle w:val="Hyperlink"/>
@@ -574,7 +648,7 @@
                 <w:noProof/>
                 <w:webHidden/>
               </w:rPr>
-              <w:instrText xml:space="preserve"> PAGEREF _Toc477027749 \h </w:instrText>
+              <w:instrText xml:space="preserve"> PAGEREF _Toc477104338 \h </w:instrText>
             </w:r>
             <w:r>
               <w:rPr>
@@ -612,10 +686,12 @@
               <w:tab w:val="right" w:leader="dot" w:pos="9062"/>
             </w:tabs>
             <w:rPr>
+              <w:rFonts w:eastAsiaTheme="minorEastAsia"/>
               <w:noProof/>
+              <w:lang w:eastAsia="de-DE"/>
             </w:rPr>
           </w:pPr>
-          <w:hyperlink w:anchor="_Toc477027750" w:history="1">
+          <w:hyperlink w:anchor="_Toc477104339" w:history="1">
             <w:r>
               <w:rPr>
                 <w:rStyle w:val="Hyperlink"/>
@@ -642,7 +718,77 @@
                 <w:noProof/>
                 <w:webHidden/>
               </w:rPr>
-              <w:instrText xml:space="preserve"> PAGEREF _Toc477027750 \h </w:instrText>
+              <w:instrText xml:space="preserve"> PAGEREF _Toc477104339 \h </w:instrText>
+            </w:r>
+            <w:r>
+              <w:rPr>
+                <w:noProof/>
+                <w:webHidden/>
+              </w:rPr>
+            </w:r>
+            <w:r>
+              <w:rPr>
+                <w:noProof/>
+                <w:webHidden/>
+              </w:rPr>
+              <w:fldChar w:fldCharType="separate"/>
+            </w:r>
+            <w:r>
+              <w:rPr>
+                <w:noProof/>
+                <w:webHidden/>
+              </w:rPr>
+              <w:t>2</w:t>
+            </w:r>
+            <w:r>
+              <w:rPr>
+                <w:noProof/>
+                <w:webHidden/>
+              </w:rPr>
+              <w:fldChar w:fldCharType="end"/>
+            </w:r>
+          </w:hyperlink>
+        </w:p>
+        <w:p>
+          <w:pPr>
+            <w:pStyle w:val="Verzeichnis3"/>
+            <w:tabs>
+              <w:tab w:val="right" w:leader="dot" w:pos="9062"/>
+            </w:tabs>
+            <w:rPr>
+              <w:rFonts w:eastAsiaTheme="minorEastAsia"/>
+              <w:noProof/>
+              <w:lang w:eastAsia="de-DE"/>
+            </w:rPr>
+          </w:pPr>
+          <w:hyperlink w:anchor="_Toc477104340" w:history="1">
+            <w:r>
+              <w:rPr>
+                <w:rStyle w:val="Hyperlink"/>
+                <w:noProof/>
+              </w:rPr>
+              <w:t>Qualitätssicherung</w:t>
+            </w:r>
+            <w:r>
+              <w:rPr>
+                <w:noProof/>
+                <w:webHidden/>
+              </w:rPr>
+              <w:tab/>
+            </w:r>
+            <w:r>
+              <w:rPr>
+                <w:noProof/>
+                <w:webHidden/>
+              </w:rPr>
+              <w:fldChar w:fldCharType="begin"/>
+            </w:r>
+            <w:r>
+              <w:rPr>
+                <w:noProof/>
+                <w:webHidden/>
+              </w:rPr>
+              <w:instrText xml:space="preserve"> PAGEREF _Toc477104340 \h </w:instrText>
             </w:r>
             <w:r>
               <w:rPr>
@@ -685,7 +831,7 @@
               <w:lang w:eastAsia="de-DE"/>
             </w:rPr>
           </w:pPr>
-          <w:hyperlink w:anchor="_Toc477027751" w:history="1">
+          <w:hyperlink w:anchor="_Toc477104341" w:history="1">
             <w:r>
               <w:rPr>
                 <w:rStyle w:val="Hyperlink"/>
@@ -712,7 +858,7 @@
                 <w:noProof/>
                 <w:webHidden/>
               </w:rPr>
-              <w:instrText xml:space="preserve"> PAGEREF _Toc477027751 \h </w:instrText>
+              <w:instrText xml:space="preserve"> PAGEREF _Toc477104341 \h </w:instrText>
             </w:r>
             <w:r>
               <w:rPr>
@@ -750,10 +896,12 @@
               <w:tab w:val="right" w:leader="dot" w:pos="9062"/>
             </w:tabs>
             <w:rPr>
+              <w:rFonts w:eastAsiaTheme="minorEastAsia"/>
               <w:noProof/>
+              <w:lang w:eastAsia="de-DE"/>
             </w:rPr>
           </w:pPr>
-          <w:hyperlink w:anchor="_Toc477027752" w:history="1">
+          <w:hyperlink w:anchor="_Toc477104342" w:history="1">
             <w:r>
               <w:rPr>
                 <w:rStyle w:val="Hyperlink"/>
@@ -780,7 +928,7 @@
                 <w:noProof/>
                 <w:webHidden/>
               </w:rPr>
-              <w:instrText xml:space="preserve"> PAGEREF _Toc477027752 \h </w:instrText>
+              <w:instrText xml:space="preserve"> PAGEREF _Toc477104342 \h </w:instrText>
             </w:r>
             <w:r>
               <w:rPr>
@@ -800,7 +948,7 @@
                 <w:noProof/>
                 <w:webHidden/>
               </w:rPr>
-              <w:t>2</w:t>
+              <w:t>3</w:t>
             </w:r>
             <w:r>
               <w:rPr>
@@ -818,10 +966,12 @@
               <w:tab w:val="right" w:leader="dot" w:pos="9062"/>
             </w:tabs>
             <w:rPr>
+              <w:rFonts w:eastAsiaTheme="minorEastAsia"/>
               <w:noProof/>
+              <w:lang w:eastAsia="de-DE"/>
             </w:rPr>
           </w:pPr>
-          <w:hyperlink w:anchor="_Toc477027753" w:history="1">
+          <w:hyperlink w:anchor="_Toc477104343" w:history="1">
             <w:r>
               <w:rPr>
                 <w:rStyle w:val="Hyperlink"/>
@@ -848,7 +998,7 @@
                 <w:noProof/>
                 <w:webHidden/>
               </w:rPr>
-              <w:instrText xml:space="preserve"> PAGEREF _Toc477027753 \h </w:instrText>
+              <w:instrText xml:space="preserve"> PAGEREF _Toc477104343 \h </w:instrText>
             </w:r>
             <w:r>
               <w:rPr>
@@ -868,7 +1018,7 @@
                 <w:noProof/>
                 <w:webHidden/>
               </w:rPr>
-              <w:t>2</w:t>
+              <w:t>3</w:t>
             </w:r>
             <w:r>
               <w:rPr>
@@ -886,10 +1036,12 @@
               <w:tab w:val="right" w:leader="dot" w:pos="9062"/>
             </w:tabs>
             <w:rPr>
+              <w:rFonts w:eastAsiaTheme="minorEastAsia"/>
               <w:noProof/>
+              <w:lang w:eastAsia="de-DE"/>
             </w:rPr>
           </w:pPr>
-          <w:hyperlink w:anchor="_Toc477027754" w:history="1">
+          <w:hyperlink w:anchor="_Toc477104344" w:history="1">
             <w:r>
               <w:rPr>
                 <w:rStyle w:val="Hyperlink"/>
@@ -916,7 +1068,7 @@
                 <w:noProof/>
                 <w:webHidden/>
               </w:rPr>
-              <w:instrText xml:space="preserve"> PAGEREF _Toc477027754 \h </w:instrText>
+              <w:instrText xml:space="preserve"> PAGEREF _Toc477104344 \h </w:instrText>
             </w:r>
             <w:r>
               <w:rPr>
@@ -936,7 +1088,7 @@
                 <w:noProof/>
                 <w:webHidden/>
               </w:rPr>
-              <w:t>2</w:t>
+              <w:t>3</w:t>
             </w:r>
             <w:r>
               <w:rPr>
@@ -959,7 +1111,7 @@
               <w:lang w:eastAsia="de-DE"/>
             </w:rPr>
           </w:pPr>
-          <w:hyperlink w:anchor="_Toc477027755" w:history="1">
+          <w:hyperlink w:anchor="_Toc477104345" w:history="1">
             <w:r>
               <w:rPr>
                 <w:rStyle w:val="Hyperlink"/>
@@ -986,7 +1138,7 @@
                 <w:noProof/>
                 <w:webHidden/>
               </w:rPr>
-              <w:instrText xml:space="preserve"> PAGEREF _Toc477027755 \h </w:instrText>
+              <w:instrText xml:space="preserve"> PAGEREF _Toc477104345 \h </w:instrText>
             </w:r>
             <w:r>
               <w:rPr>
@@ -1006,7 +1158,7 @@
                 <w:noProof/>
                 <w:webHidden/>
               </w:rPr>
-              <w:t>2</w:t>
+              <w:t>3</w:t>
             </w:r>
             <w:r>
               <w:rPr>
@@ -1032,10 +1184,11 @@
       <w:pPr>
         <w:pStyle w:val="berschrift1"/>
       </w:pPr>
-      <w:bookmarkStart w:id="0" w:name="_Toc477027742"/>
+      <w:bookmarkStart w:id="0" w:name="_Toc477104330"/>
       <w:r>
         <w:t>Beschreibung</w:t>
       </w:r>
+      <w:bookmarkEnd w:id="0"/>
     </w:p>
     <w:p>
       <w:r>
@@ -1044,29 +1197,41 @@
       <w:r>
         <w:t>Apstynum</w:t>
       </w:r>
-      <w:bookmarkStart w:id="1" w:name="_GoBack"/>
+    </w:p>
+    <w:p>
+      <w:r>
+        <w:t>Erscheinungstitel:</w:t>
+      </w:r>
+    </w:p>
+    <w:p>
+      <w:r>
+        <w:t>Apstynum ist ein rundenbasiertes Rollenspiel. Im Gegensatz zu den meisten anderen RPGs werden die Runden für die einzelnen Spieler und Fraktionen simultan abgewickelt. Hierfür wird jede Runde in zwei Phasen aufgeteilt: Die Planungsphase und die Durchführung. In der Planungsphase bestimmt jeder Spieler individuell, welche Befehle er seinen Einheiten zuweist. In der Durchführungsphase werden dann alle Befehle von allen Einheiten gleichzeitig ausgewertet und ausgeführt.</w:t>
+      </w:r>
+    </w:p>
+    <w:p>
+      <w:r>
+        <w:t xml:space="preserve">Im Lieferumfang sind zudem ein Character-Editor und ein Map-Editor enthalten, die es dem Nutzer ermöglichen, </w:t>
+      </w:r>
+      <w:r>
+        <w:t>eigene Inhalte zu erstellen und zu veröffentlichen.</w:t>
+      </w:r>
+    </w:p>
+    <w:p/>
+    <w:p>
+      <w:pPr>
+        <w:pStyle w:val="berschrift1"/>
+      </w:pPr>
+      <w:bookmarkStart w:id="1" w:name="_Toc477104331"/>
+      <w:r>
+        <w:t>Anforderungen</w:t>
+      </w:r>
       <w:bookmarkEnd w:id="1"/>
     </w:p>
     <w:p>
-      <w:r>
-        <w:t>Erscheinungstitel:</w:t>
-      </w:r>
-    </w:p>
-    <w:p/>
-    <w:p>
-      <w:pPr>
-        <w:pStyle w:val="berschrift1"/>
-      </w:pPr>
-      <w:r>
-        <w:t>Anforderungen</w:t>
-      </w:r>
-      <w:bookmarkEnd w:id="0"/>
-    </w:p>
-    <w:p>
       <w:pPr>
         <w:pStyle w:val="berschrift2"/>
       </w:pPr>
-      <w:bookmarkStart w:id="2" w:name="_Toc477027743"/>
+      <w:bookmarkStart w:id="2" w:name="_Toc477104332"/>
       <w:r>
         <w:t>Funktional</w:t>
       </w:r>
@@ -1081,7 +1246,13 @@
         </w:numPr>
       </w:pPr>
       <w:r>
-        <w:t>Rundenbasiertes D&amp;D ähnliches RPG</w:t>
+        <w:t>Rundenbasiertes</w:t>
+      </w:r>
+      <w:r>
+        <w:t>,</w:t>
+      </w:r>
+      <w:r>
+        <w:t xml:space="preserve"> D&amp;D ähnliches RPG</w:t>
       </w:r>
     </w:p>
     <w:p>
@@ -1105,6 +1276,7 @@
         </w:numPr>
       </w:pPr>
       <w:r>
+        <w:lastRenderedPageBreak/>
         <w:t>Coop</w:t>
       </w:r>
     </w:p>
@@ -1134,16 +1306,6 @@
     </w:p>
     <w:p>
       <w:pPr>
-        <w:pStyle w:val="berschrift2"/>
-      </w:pPr>
-      <w:bookmarkStart w:id="3" w:name="_Toc477027744"/>
-      <w:r>
-        <w:t>Nichtfunktional</w:t>
-      </w:r>
-      <w:bookmarkEnd w:id="3"/>
-    </w:p>
-    <w:p>
-      <w:pPr>
         <w:pStyle w:val="Listenabsatz"/>
         <w:numPr>
           <w:ilvl w:val="0"/>
@@ -1151,16 +1313,20 @@
         </w:numPr>
       </w:pPr>
       <w:r>
-        <w:t xml:space="preserve">In </w:t>
-      </w:r>
-      <w:proofErr w:type="spellStart"/>
-      <w:r>
-        <w:t>Unity</w:t>
-      </w:r>
-      <w:proofErr w:type="spellEnd"/>
-      <w:r>
-        <w:t xml:space="preserve"> entwickelt</w:t>
-      </w:r>
+        <w:t>Editor</w:t>
+      </w:r>
+      <w:bookmarkStart w:id="3" w:name="_GoBack"/>
+      <w:bookmarkEnd w:id="3"/>
+    </w:p>
+    <w:p>
+      <w:pPr>
+        <w:pStyle w:val="berschrift2"/>
+      </w:pPr>
+      <w:bookmarkStart w:id="4" w:name="_Toc477104333"/>
+      <w:r>
+        <w:t>Nichtfunktional</w:t>
+      </w:r>
+      <w:bookmarkEnd w:id="4"/>
     </w:p>
     <w:p>
       <w:pPr>
@@ -1171,7 +1337,7 @@
         </w:numPr>
       </w:pPr>
       <w:r>
-        <w:t>In C# geschrieben</w:t>
+        <w:t>In Unity entwickelt</w:t>
       </w:r>
     </w:p>
     <w:p>
@@ -1183,7 +1349,7 @@
         </w:numPr>
       </w:pPr>
       <w:r>
-        <w:t>Setting: Fantasy</w:t>
+        <w:t>In C# geschrieben</w:t>
       </w:r>
     </w:p>
     <w:p>
@@ -1195,7 +1361,7 @@
         </w:numPr>
       </w:pPr>
       <w:r>
-        <w:t>B2P</w:t>
+        <w:t>Setting: Fantasy</w:t>
       </w:r>
     </w:p>
     <w:p>
@@ -1206,288 +1372,302 @@
           <w:numId w:val="1"/>
         </w:numPr>
       </w:pPr>
-      <w:proofErr w:type="spellStart"/>
-      <w:r>
-        <w:t>Dedicated</w:t>
-      </w:r>
-      <w:proofErr w:type="spellEnd"/>
-      <w:r>
-        <w:t xml:space="preserve"> Server</w:t>
+      <w:r>
+        <w:t>B2P</w:t>
+      </w:r>
+    </w:p>
+    <w:p>
+      <w:pPr>
+        <w:pStyle w:val="Listenabsatz"/>
+        <w:numPr>
+          <w:ilvl w:val="0"/>
+          <w:numId w:val="1"/>
+        </w:numPr>
+      </w:pPr>
+      <w:r>
+        <w:t>Dedicated Server</w:t>
       </w:r>
     </w:p>
     <w:p>
       <w:pPr>
         <w:pStyle w:val="berschrift1"/>
       </w:pPr>
-      <w:bookmarkStart w:id="4" w:name="_Toc477027745"/>
+      <w:bookmarkStart w:id="5" w:name="_Toc477104334"/>
+      <w:r>
+        <w:t>Bereiche</w:t>
+      </w:r>
+      <w:bookmarkEnd w:id="5"/>
+    </w:p>
+    <w:p>
+      <w:pPr>
+        <w:pStyle w:val="berschrift2"/>
+      </w:pPr>
+      <w:bookmarkStart w:id="6" w:name="_Toc477104335"/>
+      <w:r>
+        <w:t>Management</w:t>
+      </w:r>
+      <w:bookmarkEnd w:id="6"/>
+    </w:p>
+    <w:p>
+      <w:r>
+        <w:t>Leitung:</w:t>
+      </w:r>
+      <w:r>
+        <w:t xml:space="preserve"> Markus Exler</w:t>
+      </w:r>
+    </w:p>
+    <w:p>
+      <w:r>
+        <w:t>Stellvertreter:</w:t>
+      </w:r>
+    </w:p>
+    <w:p>
+      <w:r>
+        <w:t>Weitere:</w:t>
+      </w:r>
+    </w:p>
+    <w:p>
+      <w:pPr>
+        <w:pStyle w:val="berschrift2"/>
+      </w:pPr>
+      <w:bookmarkStart w:id="7" w:name="_Toc477104336"/>
+      <w:r>
+        <w:t>Entwicklung</w:t>
+      </w:r>
+      <w:bookmarkEnd w:id="7"/>
+    </w:p>
+    <w:p>
+      <w:r>
+        <w:t>Leitung:</w:t>
+      </w:r>
+    </w:p>
+    <w:p>
+      <w:r>
+        <w:t>Stellvertreter:</w:t>
+      </w:r>
+    </w:p>
+    <w:p>
+      <w:r>
+        <w:t>Weitere:</w:t>
+      </w:r>
+    </w:p>
+    <w:p>
+      <w:pPr>
+        <w:pStyle w:val="berschrift3"/>
+      </w:pPr>
+      <w:bookmarkStart w:id="8" w:name="_Toc477104337"/>
+      <w:r>
+        <w:t>Engine</w:t>
+      </w:r>
+      <w:bookmarkEnd w:id="8"/>
+    </w:p>
+    <w:p>
+      <w:r>
+        <w:t>Leitung:</w:t>
+      </w:r>
+    </w:p>
+    <w:p>
+      <w:r>
+        <w:t>Stellvertreter:</w:t>
+      </w:r>
+    </w:p>
+    <w:p>
+      <w:r>
+        <w:t>Weitere:</w:t>
+      </w:r>
+    </w:p>
+    <w:p>
+      <w:pPr>
+        <w:pStyle w:val="berschrift3"/>
+      </w:pPr>
+      <w:bookmarkStart w:id="9" w:name="_Toc477104338"/>
+      <w:r>
+        <w:t>Lizensierung</w:t>
+      </w:r>
+      <w:bookmarkEnd w:id="9"/>
+    </w:p>
+    <w:p>
+      <w:r>
+        <w:t>Leitung:</w:t>
+      </w:r>
+    </w:p>
+    <w:p>
+      <w:r>
+        <w:t>Stellvertreter:</w:t>
+      </w:r>
+    </w:p>
+    <w:p>
+      <w:r>
+        <w:t>Weitere:</w:t>
+      </w:r>
+    </w:p>
+    <w:p>
+      <w:pPr>
+        <w:pStyle w:val="berschrift3"/>
+      </w:pPr>
+      <w:bookmarkStart w:id="10" w:name="_Toc477104339"/>
+      <w:r>
+        <w:t>Networking</w:t>
+      </w:r>
+      <w:bookmarkEnd w:id="10"/>
+    </w:p>
+    <w:p>
+      <w:r>
+        <w:t>Leitung:</w:t>
+      </w:r>
+    </w:p>
+    <w:p>
+      <w:r>
+        <w:t>Stellvertreter:</w:t>
+      </w:r>
+    </w:p>
+    <w:p>
+      <w:r>
+        <w:t>Weitere:</w:t>
+      </w:r>
+    </w:p>
+    <w:p>
+      <w:pPr>
+        <w:pStyle w:val="berschrift3"/>
+      </w:pPr>
+      <w:bookmarkStart w:id="11" w:name="_Toc477104340"/>
+      <w:r>
+        <w:t>Qualitätssicherung</w:t>
+      </w:r>
+      <w:bookmarkEnd w:id="11"/>
+    </w:p>
+    <w:p>
+      <w:r>
+        <w:t>Leitung:</w:t>
+      </w:r>
+    </w:p>
+    <w:p>
+      <w:r>
+        <w:t>Stellvertreter:</w:t>
+      </w:r>
+    </w:p>
+    <w:p>
+      <w:r>
+        <w:t>Weitere:</w:t>
+      </w:r>
+    </w:p>
+    <w:p>
+      <w:pPr>
+        <w:pStyle w:val="berschrift2"/>
+      </w:pPr>
+      <w:bookmarkStart w:id="12" w:name="_Toc477104341"/>
       <w:r>
         <w:lastRenderedPageBreak/>
-        <w:t>Bereiche</w:t>
-      </w:r>
-      <w:bookmarkEnd w:id="4"/>
+        <w:t>Design</w:t>
+      </w:r>
+      <w:bookmarkEnd w:id="12"/>
+    </w:p>
+    <w:p>
+      <w:r>
+        <w:t>Leitung:</w:t>
+      </w:r>
+    </w:p>
+    <w:p>
+      <w:r>
+        <w:t>Stellvertreter:</w:t>
+      </w:r>
+    </w:p>
+    <w:p>
+      <w:r>
+        <w:t>Weitere:</w:t>
+      </w:r>
+    </w:p>
+    <w:p>
+      <w:pPr>
+        <w:pStyle w:val="berschrift3"/>
+      </w:pPr>
+      <w:bookmarkStart w:id="13" w:name="_Toc477104342"/>
+      <w:r>
+        <w:t>Grafiken</w:t>
+      </w:r>
+      <w:bookmarkEnd w:id="13"/>
+    </w:p>
+    <w:p>
+      <w:r>
+        <w:t>Leitung:</w:t>
+      </w:r>
+    </w:p>
+    <w:p>
+      <w:r>
+        <w:t>Stellvertreter:</w:t>
+      </w:r>
+    </w:p>
+    <w:p>
+      <w:r>
+        <w:t>Weitere:</w:t>
+      </w:r>
+    </w:p>
+    <w:p>
+      <w:pPr>
+        <w:pStyle w:val="berschrift3"/>
+      </w:pPr>
+      <w:bookmarkStart w:id="14" w:name="_Toc477104343"/>
+      <w:r>
+        <w:t>Vertonung</w:t>
+      </w:r>
+      <w:bookmarkEnd w:id="14"/>
+    </w:p>
+    <w:p>
+      <w:r>
+        <w:t>Leitung:</w:t>
+      </w:r>
+    </w:p>
+    <w:p>
+      <w:r>
+        <w:t>Stellvertreter:</w:t>
+      </w:r>
+    </w:p>
+    <w:p>
+      <w:r>
+        <w:t>Weitere:</w:t>
+      </w:r>
+    </w:p>
+    <w:p>
+      <w:pPr>
+        <w:pStyle w:val="berschrift3"/>
+      </w:pPr>
+      <w:bookmarkStart w:id="15" w:name="_Toc477104344"/>
+      <w:r>
+        <w:t>Story</w:t>
+      </w:r>
+      <w:bookmarkEnd w:id="15"/>
+    </w:p>
+    <w:p>
+      <w:r>
+        <w:t>Leitung:</w:t>
+      </w:r>
+    </w:p>
+    <w:p>
+      <w:r>
+        <w:t>Stellvertreter:</w:t>
+      </w:r>
+    </w:p>
+    <w:p>
+      <w:r>
+        <w:t>Weitere:</w:t>
+      </w:r>
     </w:p>
     <w:p>
       <w:pPr>
         <w:pStyle w:val="berschrift2"/>
       </w:pPr>
-      <w:bookmarkStart w:id="5" w:name="_Toc477027746"/>
-      <w:r>
-        <w:t>Management</w:t>
-      </w:r>
-      <w:bookmarkEnd w:id="5"/>
+      <w:bookmarkStart w:id="16" w:name="_Toc477104345"/>
+      <w:r>
+        <w:t>Marketing</w:t>
+      </w:r>
+      <w:bookmarkEnd w:id="16"/>
     </w:p>
     <w:p>
       <w:r>
         <w:t>Leitung:</w:t>
       </w:r>
-    </w:p>
-    <w:p>
-      <w:r>
-        <w:t>Stellvertreter:</w:t>
-      </w:r>
-    </w:p>
-    <w:p>
-      <w:r>
-        <w:t>Weitere:</w:t>
-      </w:r>
-    </w:p>
-    <w:p>
-      <w:pPr>
-        <w:pStyle w:val="berschrift2"/>
-      </w:pPr>
-      <w:bookmarkStart w:id="6" w:name="_Toc477027747"/>
-      <w:r>
-        <w:t>Entwicklung</w:t>
-      </w:r>
-      <w:bookmarkEnd w:id="6"/>
-    </w:p>
-    <w:p>
-      <w:r>
-        <w:t>Leitung:</w:t>
-      </w:r>
-    </w:p>
-    <w:p>
-      <w:r>
-        <w:t>Stellvertreter:</w:t>
-      </w:r>
-    </w:p>
-    <w:p>
-      <w:r>
-        <w:t>Weitere:</w:t>
-      </w:r>
-    </w:p>
-    <w:p>
-      <w:pPr>
-        <w:pStyle w:val="berschrift3"/>
-      </w:pPr>
-      <w:bookmarkStart w:id="7" w:name="_Toc477027748"/>
-      <w:r>
-        <w:t>Engine</w:t>
-      </w:r>
-      <w:bookmarkEnd w:id="7"/>
-    </w:p>
-    <w:p>
-      <w:r>
-        <w:t>Leitung:</w:t>
-      </w:r>
-    </w:p>
-    <w:p>
-      <w:r>
-        <w:t>Stellvertreter:</w:t>
-      </w:r>
-    </w:p>
-    <w:p>
-      <w:r>
-        <w:t>Weitere:</w:t>
-      </w:r>
-    </w:p>
-    <w:p>
-      <w:pPr>
-        <w:pStyle w:val="berschrift3"/>
-      </w:pPr>
-      <w:bookmarkStart w:id="8" w:name="_Toc477027749"/>
-      <w:r>
-        <w:t>Lizensierung</w:t>
-      </w:r>
-      <w:bookmarkEnd w:id="8"/>
-    </w:p>
-    <w:p>
-      <w:r>
-        <w:t>Leitung:</w:t>
-      </w:r>
-    </w:p>
-    <w:p>
-      <w:r>
-        <w:t>Stellvertreter:</w:t>
-      </w:r>
-    </w:p>
-    <w:p>
-      <w:r>
-        <w:t>Weitere:</w:t>
-      </w:r>
-    </w:p>
-    <w:p>
-      <w:pPr>
-        <w:pStyle w:val="berschrift3"/>
-      </w:pPr>
-      <w:bookmarkStart w:id="9" w:name="_Toc477027750"/>
-      <w:r>
-        <w:t>Networking</w:t>
-      </w:r>
-      <w:bookmarkEnd w:id="9"/>
-    </w:p>
-    <w:p>
-      <w:r>
-        <w:t>Leitung:</w:t>
-      </w:r>
-    </w:p>
-    <w:p>
-      <w:r>
-        <w:t>Stellvertreter:</w:t>
-      </w:r>
-    </w:p>
-    <w:p>
-      <w:r>
-        <w:t>Weitere:</w:t>
-      </w:r>
-    </w:p>
-    <w:p>
-      <w:pPr>
-        <w:pStyle w:val="berschrift3"/>
-      </w:pPr>
-      <w:r>
-        <w:t>Qualitätssicherung</w:t>
-      </w:r>
-    </w:p>
-    <w:p>
-      <w:r>
-        <w:t>Leitung:</w:t>
-      </w:r>
-    </w:p>
-    <w:p>
-      <w:r>
-        <w:t>Stellvertreter:</w:t>
-      </w:r>
-    </w:p>
-    <w:p>
-      <w:r>
-        <w:t>Weitere:</w:t>
-      </w:r>
-    </w:p>
-    <w:p>
-      <w:pPr>
-        <w:pStyle w:val="berschrift2"/>
-      </w:pPr>
-      <w:bookmarkStart w:id="10" w:name="_Toc477027751"/>
-      <w:r>
-        <w:t>Design</w:t>
-      </w:r>
-      <w:bookmarkEnd w:id="10"/>
-    </w:p>
-    <w:p>
-      <w:r>
-        <w:t>Leitung:</w:t>
-      </w:r>
-    </w:p>
-    <w:p>
-      <w:r>
-        <w:t>Stellvertreter:</w:t>
-      </w:r>
-    </w:p>
-    <w:p>
-      <w:r>
-        <w:t>Weitere:</w:t>
-      </w:r>
-    </w:p>
-    <w:p>
-      <w:pPr>
-        <w:pStyle w:val="berschrift3"/>
-      </w:pPr>
-      <w:bookmarkStart w:id="11" w:name="_Toc477027752"/>
-      <w:r>
-        <w:t>Grafiken</w:t>
-      </w:r>
-      <w:bookmarkEnd w:id="11"/>
-    </w:p>
-    <w:p>
-      <w:r>
-        <w:t>Leitung:</w:t>
-      </w:r>
-    </w:p>
-    <w:p>
-      <w:r>
-        <w:t>Stellvertreter:</w:t>
-      </w:r>
-    </w:p>
-    <w:p>
-      <w:r>
-        <w:t>Weitere:</w:t>
-      </w:r>
-    </w:p>
-    <w:p>
-      <w:pPr>
-        <w:pStyle w:val="berschrift3"/>
-      </w:pPr>
-      <w:bookmarkStart w:id="12" w:name="_Toc477027753"/>
-      <w:r>
-        <w:lastRenderedPageBreak/>
-        <w:t>Vertonung</w:t>
-      </w:r>
-      <w:bookmarkEnd w:id="12"/>
-    </w:p>
-    <w:p>
-      <w:r>
-        <w:t>Leitung:</w:t>
-      </w:r>
-    </w:p>
-    <w:p>
-      <w:r>
-        <w:t>Stellvertreter:</w:t>
-      </w:r>
-    </w:p>
-    <w:p>
-      <w:r>
-        <w:t>Weitere:</w:t>
-      </w:r>
-    </w:p>
-    <w:p>
-      <w:pPr>
-        <w:pStyle w:val="berschrift3"/>
-      </w:pPr>
-      <w:bookmarkStart w:id="13" w:name="_Toc477027754"/>
-      <w:r>
-        <w:t>Story</w:t>
-      </w:r>
-      <w:bookmarkEnd w:id="13"/>
-    </w:p>
-    <w:p>
-      <w:r>
-        <w:t>Leitung:</w:t>
-      </w:r>
-    </w:p>
-    <w:p>
-      <w:r>
-        <w:t>Stellvertreter:</w:t>
-      </w:r>
-    </w:p>
-    <w:p>
-      <w:r>
-        <w:t>Weitere:</w:t>
-      </w:r>
-    </w:p>
-    <w:p>
-      <w:pPr>
-        <w:pStyle w:val="berschrift2"/>
-      </w:pPr>
-      <w:bookmarkStart w:id="14" w:name="_Toc477027755"/>
-      <w:r>
-        <w:t>Marketing</w:t>
-      </w:r>
-      <w:bookmarkEnd w:id="14"/>
-    </w:p>
-    <w:p>
-      <w:r>
-        <w:t>Leitung:</w:t>
+      <w:r>
+        <w:t xml:space="preserve"> René Trauner</w:t>
       </w:r>
     </w:p>
     <w:p>
@@ -1548,6 +1728,7 @@
         <w:docPartUnique/>
       </w:docPartObj>
     </w:sdtPr>
+    <w:sdtEndPr/>
     <w:sdtContent>
       <w:p>
         <w:pPr>
@@ -1649,7 +1830,7 @@
           <w:rPr>
             <w:noProof/>
           </w:rPr>
-          <w:t>3</w:t>
+          <w:t>2</w:t>
         </w:r>
         <w:r>
           <w:fldChar w:fldCharType="end"/>
@@ -2815,7 +2996,7 @@
 </file>
 
 <file path=customXml/itemProps1.xml><?xml version="1.0" encoding="utf-8"?>
-<ds:datastoreItem xmlns:ds="http://schemas.openxmlformats.org/officeDocument/2006/customXml" ds:itemID="{1CDD63C8-7FDB-4961-9427-AA732D4B2A04}">
+<ds:datastoreItem xmlns:ds="http://schemas.openxmlformats.org/officeDocument/2006/customXml" ds:itemID="{9C7A3ABA-45D3-476B-9B87-B8053F374681}">
   <ds:schemaRefs>
     <ds:schemaRef ds:uri="http://schemas.openxmlformats.org/officeDocument/2006/bibliography"/>
   </ds:schemaRefs>

</xml_diff>